<commit_message>
Added GasStationGui to UML
</commit_message>
<xml_diff>
--- a/Week4/TeamCompositionGas.docx
+++ b/Week4/TeamCompositionGas.docx
@@ -133,12 +133,12 @@
           <wp:inline distB="0" distT="0" distL="0" distR="0">
             <wp:extent cx="5943600" cy="3347085"/>
             <wp:effectExtent b="0" l="0" r="0" t="0"/>
-            <wp:docPr descr="C:\Users\dyans\AppData\Local\Microsoft\Windows\INetCache\Content.Word\Capture.jpg" id="1" name="image3.jpg"/>
+            <wp:docPr descr="C:\Users\dyans\AppData\Local\Microsoft\Windows\INetCache\Content.Word\Capture.jpg" id="2" name="image4.jpg"/>
             <a:graphic>
               <a:graphicData uri="http://schemas.openxmlformats.org/drawingml/2006/picture">
                 <pic:pic>
                   <pic:nvPicPr>
-                    <pic:cNvPr descr="C:\Users\dyans\AppData\Local\Microsoft\Windows\INetCache\Content.Word\Capture.jpg" id="0" name="image3.jpg"/>
+                    <pic:cNvPr descr="C:\Users\dyans\AppData\Local\Microsoft\Windows\INetCache\Content.Word\Capture.jpg" id="0" name="image4.jpg"/>
                     <pic:cNvPicPr preferRelativeResize="0"/>
                   </pic:nvPicPr>
                   <pic:blipFill>
@@ -1445,29 +1445,17 @@
         <w:rPr/>
       </w:pPr>
       <w:r>
-        <w:rPr>
-          <w:rtl w:val="0"/>
-        </w:rPr>
-      </w:r>
-    </w:p>
-    <w:p>
-      <w:pPr>
-        <w:contextualSpacing w:val="0"/>
-        <w:jc w:val="center"/>
-        <w:rPr/>
-      </w:pPr>
-      <w:r>
         <w:rPr/>
         <w:drawing>
           <wp:inline distB="114300" distT="114300" distL="114300" distR="114300">
-            <wp:extent cx="5943600" cy="4521200"/>
+            <wp:extent cx="5943600" cy="4787900"/>
             <wp:effectExtent b="0" l="0" r="0" t="0"/>
-            <wp:docPr id="2" name="image4.png"/>
+            <wp:docPr id="1" name="image3.png"/>
             <a:graphic>
               <a:graphicData uri="http://schemas.openxmlformats.org/drawingml/2006/picture">
                 <pic:pic>
                   <pic:nvPicPr>
-                    <pic:cNvPr id="0" name="image4.png"/>
+                    <pic:cNvPr id="0" name="image3.png"/>
                     <pic:cNvPicPr preferRelativeResize="0"/>
                   </pic:nvPicPr>
                   <pic:blipFill>
@@ -1480,7 +1468,7 @@
                   <pic:spPr>
                     <a:xfrm>
                       <a:off x="0" y="0"/>
-                      <a:ext cx="5943600" cy="4521200"/>
+                      <a:ext cx="5943600" cy="4787900"/>
                     </a:xfrm>
                     <a:prstGeom prst="rect"/>
                     <a:ln/>

</xml_diff>